<commit_message>
for imc assessment 2 i suppose
</commit_message>
<xml_diff>
--- a/HND MEDIA COMP/ASSESSMENTS/ASSESSMENT 2/ICM ASSESSMENT 2 SUBMISSION.docx
+++ b/HND MEDIA COMP/ASSESSMENTS/ASSESSMENT 2/ICM ASSESSMENT 2 SUBMISSION.docx
@@ -327,10 +327,20 @@
                                       <w:alias w:val="Address"/>
                                       <w:tag w:val=""/>
                                       <w:id w:val="-669564449"/>
+                                      <w:showingPlcHdr/>
                                       <w:dataBinding w:prefixMappings="xmlns:ns0='http://schemas.microsoft.com/office/2006/coverPageProps' " w:xpath="/ns0:CoverPageProperties[1]/ns0:CompanyAddress[1]" w:storeItemID="{55AF091B-3C7A-41E3-B477-F2FDAA23CFDA}"/>
                                       <w:text/>
                                     </w:sdtPr>
-                                    <w:sdtContent/>
+                                    <w:sdtContent>
+                                      <w:r>
+                                        <w:rPr>
+                                          <w:color w:val="FFFFFF" w:themeColor="background1"/>
+                                          <w:sz w:val="18"/>
+                                          <w:szCs w:val="18"/>
+                                        </w:rPr>
+                                        <w:t xml:space="preserve">     </w:t>
+                                      </w:r>
+                                    </w:sdtContent>
                                   </w:sdt>
                                 </w:p>
                               </w:txbxContent>
@@ -531,10 +541,20 @@
                                 <w:alias w:val="Address"/>
                                 <w:tag w:val=""/>
                                 <w:id w:val="-669564449"/>
+                                <w:showingPlcHdr/>
                                 <w:dataBinding w:prefixMappings="xmlns:ns0='http://schemas.microsoft.com/office/2006/coverPageProps' " w:xpath="/ns0:CoverPageProperties[1]/ns0:CompanyAddress[1]" w:storeItemID="{55AF091B-3C7A-41E3-B477-F2FDAA23CFDA}"/>
                                 <w:text/>
                               </w:sdtPr>
-                              <w:sdtContent/>
+                              <w:sdtContent>
+                                <w:r>
+                                  <w:rPr>
+                                    <w:color w:val="FFFFFF" w:themeColor="background1"/>
+                                    <w:sz w:val="18"/>
+                                    <w:szCs w:val="18"/>
+                                  </w:rPr>
+                                  <w:t xml:space="preserve">     </w:t>
+                                </w:r>
+                              </w:sdtContent>
                             </w:sdt>
                           </w:p>
                         </w:txbxContent>
@@ -574,18 +594,18 @@
               <w:szCs w:val="32"/>
             </w:rPr>
             <w:drawing>
-              <wp:anchor distT="0" distB="0" distL="114300" distR="114300" simplePos="0" relativeHeight="251664384" behindDoc="1" locked="0" layoutInCell="1" allowOverlap="1" wp14:anchorId="219BA048" wp14:editId="00E16912">
+              <wp:anchor distT="0" distB="0" distL="114300" distR="114300" simplePos="0" relativeHeight="251664384" behindDoc="1" locked="0" layoutInCell="1" allowOverlap="1" wp14:anchorId="4902F5DF" wp14:editId="117DBAF6">
                 <wp:simplePos x="0" y="0"/>
                 <wp:positionH relativeFrom="margin">
-                  <wp:align>center</wp:align>
+                  <wp:align>right</wp:align>
                 </wp:positionH>
                 <wp:positionV relativeFrom="paragraph">
-                  <wp:posOffset>1487170</wp:posOffset>
+                  <wp:posOffset>1173480</wp:posOffset>
                 </wp:positionV>
-                <wp:extent cx="6601034" cy="5133975"/>
-                <wp:effectExtent l="0" t="0" r="9525" b="0"/>
+                <wp:extent cx="5715000" cy="4448175"/>
+                <wp:effectExtent l="0" t="0" r="0" b="9525"/>
                 <wp:wrapNone/>
-                <wp:docPr id="627354493" name="Picture 5" descr="A screenshot of a music website&#10;&#10;Description automatically generated"/>
+                <wp:docPr id="1646342671" name="Picture 1"/>
                 <wp:cNvGraphicFramePr>
                   <a:graphicFrameLocks xmlns:a="http://schemas.openxmlformats.org/drawingml/2006/main" noChangeAspect="1"/>
                 </wp:cNvGraphicFramePr>
@@ -593,8 +613,10 @@
                   <a:graphicData uri="http://schemas.openxmlformats.org/drawingml/2006/picture">
                     <pic:pic xmlns:pic="http://schemas.openxmlformats.org/drawingml/2006/picture">
                       <pic:nvPicPr>
-                        <pic:cNvPr id="627354493" name="Picture 5" descr="A screenshot of a music website&#10;&#10;Description automatically generated"/>
-                        <pic:cNvPicPr/>
+                        <pic:cNvPr id="0" name="Picture 1"/>
+                        <pic:cNvPicPr>
+                          <a:picLocks noChangeAspect="1" noChangeArrowheads="1"/>
+                        </pic:cNvPicPr>
                       </pic:nvPicPr>
                       <pic:blipFill>
                         <a:blip r:embed="rId4">
@@ -604,28 +626,27 @@
                             </a:ext>
                           </a:extLst>
                         </a:blip>
+                        <a:srcRect/>
                         <a:stretch>
                           <a:fillRect/>
                         </a:stretch>
                       </pic:blipFill>
-                      <pic:spPr>
+                      <pic:spPr bwMode="auto">
                         <a:xfrm>
                           <a:off x="0" y="0"/>
-                          <a:ext cx="6601034" cy="5133975"/>
+                          <a:ext cx="5715000" cy="4448175"/>
                         </a:xfrm>
                         <a:prstGeom prst="rect">
                           <a:avLst/>
                         </a:prstGeom>
+                        <a:noFill/>
+                        <a:ln>
+                          <a:noFill/>
+                        </a:ln>
                       </pic:spPr>
                     </pic:pic>
                   </a:graphicData>
                 </a:graphic>
-                <wp14:sizeRelH relativeFrom="margin">
-                  <wp14:pctWidth>0</wp14:pctWidth>
-                </wp14:sizeRelH>
-                <wp14:sizeRelV relativeFrom="margin">
-                  <wp14:pctHeight>0</wp14:pctHeight>
-                </wp14:sizeRelV>
               </wp:anchor>
             </w:drawing>
           </w:r>
@@ -654,7 +675,7 @@
         </w:rPr>
         <w:lastRenderedPageBreak/>
         <w:drawing>
-          <wp:anchor distT="0" distB="0" distL="114300" distR="114300" simplePos="0" relativeHeight="251661312" behindDoc="1" locked="0" layoutInCell="1" allowOverlap="1" wp14:anchorId="2EFDC4E1" wp14:editId="267D96A3">
+          <wp:anchor distT="0" distB="0" distL="114300" distR="114300" simplePos="0" relativeHeight="251661312" behindDoc="1" locked="0" layoutInCell="1" allowOverlap="1" wp14:anchorId="2EFDC4E1" wp14:editId="548542A3">
             <wp:simplePos x="0" y="0"/>
             <wp:positionH relativeFrom="margin">
               <wp:align>left</wp:align>
@@ -861,18 +882,18 @@
           <w:szCs w:val="24"/>
         </w:rPr>
         <w:drawing>
-          <wp:anchor distT="0" distB="0" distL="114300" distR="114300" simplePos="0" relativeHeight="251662336" behindDoc="1" locked="0" layoutInCell="1" allowOverlap="1" wp14:anchorId="3C7FD0AB" wp14:editId="6CE19E2A">
+          <wp:anchor distT="0" distB="0" distL="114300" distR="114300" simplePos="0" relativeHeight="251666432" behindDoc="1" locked="0" layoutInCell="1" allowOverlap="1" wp14:anchorId="764BE7E6" wp14:editId="480DCD2E">
             <wp:simplePos x="0" y="0"/>
             <wp:positionH relativeFrom="margin">
-              <wp:posOffset>19050</wp:posOffset>
+              <wp:posOffset>3724275</wp:posOffset>
             </wp:positionH>
             <wp:positionV relativeFrom="paragraph">
-              <wp:posOffset>1716405</wp:posOffset>
+              <wp:posOffset>1754505</wp:posOffset>
             </wp:positionV>
-            <wp:extent cx="3074198" cy="6762750"/>
-            <wp:effectExtent l="0" t="0" r="0" b="0"/>
+            <wp:extent cx="1916673" cy="6836870"/>
+            <wp:effectExtent l="0" t="0" r="7620" b="2540"/>
             <wp:wrapNone/>
-            <wp:docPr id="1756715540" name="Picture 3" descr="A screenshot of a phone&#10;&#10;Description automatically generated"/>
+            <wp:docPr id="1617705666" name="Picture 3"/>
             <wp:cNvGraphicFramePr>
               <a:graphicFrameLocks xmlns:a="http://schemas.openxmlformats.org/drawingml/2006/main" noChangeAspect="1"/>
             </wp:cNvGraphicFramePr>
@@ -880,8 +901,10 @@
               <a:graphicData uri="http://schemas.openxmlformats.org/drawingml/2006/picture">
                 <pic:pic xmlns:pic="http://schemas.openxmlformats.org/drawingml/2006/picture">
                   <pic:nvPicPr>
-                    <pic:cNvPr id="1756715540" name="Picture 3" descr="A screenshot of a phone&#10;&#10;Description automatically generated"/>
-                    <pic:cNvPicPr/>
+                    <pic:cNvPr id="0" name="Picture 3"/>
+                    <pic:cNvPicPr>
+                      <a:picLocks noChangeAspect="1" noChangeArrowheads="1"/>
+                    </pic:cNvPicPr>
                   </pic:nvPicPr>
                   <pic:blipFill>
                     <a:blip r:embed="rId8" cstate="print">
@@ -891,18 +914,23 @@
                         </a:ext>
                       </a:extLst>
                     </a:blip>
+                    <a:srcRect/>
                     <a:stretch>
                       <a:fillRect/>
                     </a:stretch>
                   </pic:blipFill>
-                  <pic:spPr>
+                  <pic:spPr bwMode="auto">
                     <a:xfrm>
                       <a:off x="0" y="0"/>
-                      <a:ext cx="3074198" cy="6762750"/>
+                      <a:ext cx="1916673" cy="6836870"/>
                     </a:xfrm>
                     <a:prstGeom prst="rect">
                       <a:avLst/>
                     </a:prstGeom>
+                    <a:noFill/>
+                    <a:ln>
+                      <a:noFill/>
+                    </a:ln>
                   </pic:spPr>
                 </pic:pic>
               </a:graphicData>
@@ -923,18 +951,18 @@
           <w:szCs w:val="24"/>
         </w:rPr>
         <w:drawing>
-          <wp:anchor distT="0" distB="0" distL="114300" distR="114300" simplePos="0" relativeHeight="251663360" behindDoc="1" locked="0" layoutInCell="1" allowOverlap="1" wp14:anchorId="3223B401" wp14:editId="70FB1F03">
+          <wp:anchor distT="0" distB="0" distL="114300" distR="114300" simplePos="0" relativeHeight="251665408" behindDoc="1" locked="0" layoutInCell="1" allowOverlap="1" wp14:anchorId="0280A5D3" wp14:editId="7F38FB4E">
             <wp:simplePos x="0" y="0"/>
             <wp:positionH relativeFrom="column">
-              <wp:posOffset>3705225</wp:posOffset>
+              <wp:posOffset>38100</wp:posOffset>
             </wp:positionH>
             <wp:positionV relativeFrom="paragraph">
-              <wp:posOffset>1716405</wp:posOffset>
+              <wp:posOffset>1754505</wp:posOffset>
             </wp:positionV>
-            <wp:extent cx="1895475" cy="6757864"/>
-            <wp:effectExtent l="0" t="0" r="0" b="5080"/>
+            <wp:extent cx="3086860" cy="6780388"/>
+            <wp:effectExtent l="0" t="0" r="0" b="1905"/>
             <wp:wrapNone/>
-            <wp:docPr id="360451521" name="Picture 4" descr="A screenshot of a phone&#10;&#10;Description automatically generated"/>
+            <wp:docPr id="1604258688" name="Picture 2"/>
             <wp:cNvGraphicFramePr>
               <a:graphicFrameLocks xmlns:a="http://schemas.openxmlformats.org/drawingml/2006/main" noChangeAspect="1"/>
             </wp:cNvGraphicFramePr>
@@ -942,8 +970,10 @@
               <a:graphicData uri="http://schemas.openxmlformats.org/drawingml/2006/picture">
                 <pic:pic xmlns:pic="http://schemas.openxmlformats.org/drawingml/2006/picture">
                   <pic:nvPicPr>
-                    <pic:cNvPr id="360451521" name="Picture 4" descr="A screenshot of a phone&#10;&#10;Description automatically generated"/>
-                    <pic:cNvPicPr/>
+                    <pic:cNvPr id="0" name="Picture 2"/>
+                    <pic:cNvPicPr>
+                      <a:picLocks noChangeAspect="1" noChangeArrowheads="1"/>
+                    </pic:cNvPicPr>
                   </pic:nvPicPr>
                   <pic:blipFill>
                     <a:blip r:embed="rId9" cstate="print">
@@ -953,18 +983,23 @@
                         </a:ext>
                       </a:extLst>
                     </a:blip>
+                    <a:srcRect/>
                     <a:stretch>
                       <a:fillRect/>
                     </a:stretch>
                   </pic:blipFill>
-                  <pic:spPr>
+                  <pic:spPr bwMode="auto">
                     <a:xfrm>
                       <a:off x="0" y="0"/>
-                      <a:ext cx="1895475" cy="6757864"/>
+                      <a:ext cx="3086860" cy="6780388"/>
                     </a:xfrm>
                     <a:prstGeom prst="rect">
                       <a:avLst/>
                     </a:prstGeom>
+                    <a:noFill/>
+                    <a:ln>
+                      <a:noFill/>
+                    </a:ln>
                   </pic:spPr>
                 </pic:pic>
               </a:graphicData>

</xml_diff>